<commit_message>
waite check and send
</commit_message>
<xml_diff>
--- a/nujsua53/translated files/review_BF Care -  Initial Login with Credentials (Ship to Patient) - Mayo.docx.xlz.docx
+++ b/nujsua53/translated files/review_BF Care -  Initial Login with Credentials (Ship to Patient) - Mayo.docx.xlz.docx
@@ -542,7 +542,21 @@
               <w:rPr>
                 <w:rStyle w:val="FuzzyMatch"/>
               </w:rPr>
-              <w:t>Option 1:</w:t>
+              <w:t xml:space="preserve">Qhov </w:t>
+            </w:r>
+            <w:proofErr w:type="spellStart"/>
+            <w:r>
+              <w:rPr>
+                <w:rStyle w:val="FuzzyMatch"/>
+              </w:rPr>
+              <w:t>xaiv</w:t>
+            </w:r>
+            <w:proofErr w:type="spellEnd"/>
+            <w:r>
+              <w:rPr>
+                <w:rStyle w:val="FuzzyMatch"/>
+              </w:rPr>
+              <w:t xml:space="preserve"> 1:</w:t>
             </w:r>
           </w:p>
         </w:tc>
@@ -1248,11 +1262,33 @@
               </w:rPr>
               <w:t>="003749"&gt;</w:t>
             </w:r>
-            <w:r>
-              <w:rPr>
-                <w:rStyle w:val="FuzzyMatch"/>
-              </w:rPr>
-              <w:t>Option 2:</w:t>
+            <w:proofErr w:type="spellStart"/>
+            <w:r>
+              <w:rPr>
+                <w:rStyle w:val="FuzzyMatch"/>
+              </w:rPr>
+              <w:t>Qho</w:t>
+            </w:r>
+            <w:proofErr w:type="spellEnd"/>
+            <w:r>
+              <w:rPr>
+                <w:rStyle w:val="FuzzyMatch"/>
+              </w:rPr>
+              <w:t xml:space="preserve"> </w:t>
+            </w:r>
+            <w:proofErr w:type="spellStart"/>
+            <w:r>
+              <w:rPr>
+                <w:rStyle w:val="FuzzyMatch"/>
+              </w:rPr>
+              <w:t>xaiv</w:t>
+            </w:r>
+            <w:proofErr w:type="spellEnd"/>
+            <w:r>
+              <w:rPr>
+                <w:rStyle w:val="FuzzyMatch"/>
+              </w:rPr>
+              <w:t xml:space="preserve"> 2:</w:t>
             </w:r>
           </w:p>
         </w:tc>
@@ -1362,18 +1398,18 @@
                 <w:rStyle w:val="FuzzyMatch"/>
               </w:rPr>
             </w:pPr>
-            <w:r>
-              <w:rPr>
-                <w:rStyle w:val="FuzzyMatch"/>
-              </w:rPr>
-              <w:t xml:space="preserve">QR Code ID </w:t>
-            </w:r>
-            <w:proofErr w:type="spellStart"/>
-            <w:r>
-              <w:rPr>
-                <w:rStyle w:val="FuzzyMatch"/>
-              </w:rPr>
-              <w:t>nkag</w:t>
+            <w:proofErr w:type="spellStart"/>
+            <w:r>
+              <w:rPr>
+                <w:rStyle w:val="FuzzyMatch"/>
+              </w:rPr>
+              <w:t>N</w:t>
+            </w:r>
+            <w:r>
+              <w:rPr>
+                <w:rStyle w:val="FuzzyMatch"/>
+              </w:rPr>
+              <w:t>kag</w:t>
             </w:r>
             <w:proofErr w:type="spellEnd"/>
             <w:r>
@@ -1394,7 +1430,39 @@
               <w:rPr>
                 <w:rStyle w:val="FuzzyMatch"/>
               </w:rPr>
-              <w:t xml:space="preserve"> (</w:t>
+              <w:t xml:space="preserve"> </w:t>
+            </w:r>
+            <w:proofErr w:type="spellStart"/>
+            <w:r>
+              <w:rPr>
+                <w:rStyle w:val="FuzzyMatch"/>
+              </w:rPr>
+              <w:t>rau</w:t>
+            </w:r>
+            <w:proofErr w:type="spellEnd"/>
+            <w:r>
+              <w:rPr>
+                <w:rStyle w:val="FuzzyMatch"/>
+              </w:rPr>
+              <w:t xml:space="preserve"> </w:t>
+            </w:r>
+            <w:r>
+              <w:rPr>
+                <w:rStyle w:val="FuzzyMatch"/>
+              </w:rPr>
+              <w:t>QR Code</w:t>
+            </w:r>
+            <w:r>
+              <w:rPr>
+                <w:rStyle w:val="FuzzyMatch"/>
+              </w:rPr>
+              <w:t xml:space="preserve"> </w:t>
+            </w:r>
+            <w:r>
+              <w:rPr>
+                <w:rStyle w:val="FuzzyMatch"/>
+              </w:rPr>
+              <w:t>(</w:t>
             </w:r>
             <w:proofErr w:type="spellStart"/>
             <w:r>
@@ -1676,12 +1744,24 @@
               </w:rPr>
               <w:t xml:space="preserve"> </w:t>
             </w:r>
-            <w:proofErr w:type="spellStart"/>
-            <w:r>
-              <w:rPr>
-                <w:rStyle w:val="FuzzyMatch"/>
-              </w:rPr>
-              <w:t>Qauv</w:t>
+            <w:r>
+              <w:rPr>
+                <w:rStyle w:val="FuzzyMatch"/>
+              </w:rPr>
+              <w:t xml:space="preserve">Tus </w:t>
+            </w:r>
+            <w:proofErr w:type="spellStart"/>
+            <w:r>
+              <w:rPr>
+                <w:rStyle w:val="FuzzyMatch"/>
+              </w:rPr>
+              <w:t>q</w:t>
+            </w:r>
+            <w:r>
+              <w:rPr>
+                <w:rStyle w:val="FuzzyMatch"/>
+              </w:rPr>
+              <w:t>auv</w:t>
             </w:r>
             <w:proofErr w:type="spellEnd"/>
             <w:r>
@@ -2018,11 +2098,53 @@
               </w:rPr>
               <w:t>="003749" size="13"&gt;</w:t>
             </w:r>
-            <w:r>
-              <w:rPr>
-                <w:rStyle w:val="FuzzyMatch"/>
-              </w:rPr>
-              <w:t>QR login</w:t>
+            <w:proofErr w:type="spellStart"/>
+            <w:r>
+              <w:rPr>
+                <w:rStyle w:val="FuzzyMatch"/>
+              </w:rPr>
+              <w:t>Nkag</w:t>
+            </w:r>
+            <w:proofErr w:type="spellEnd"/>
+            <w:r>
+              <w:rPr>
+                <w:rStyle w:val="FuzzyMatch"/>
+              </w:rPr>
+              <w:t xml:space="preserve"> </w:t>
+            </w:r>
+            <w:proofErr w:type="spellStart"/>
+            <w:r>
+              <w:rPr>
+                <w:rStyle w:val="FuzzyMatch"/>
+              </w:rPr>
+              <w:t>mus</w:t>
+            </w:r>
+            <w:proofErr w:type="spellEnd"/>
+            <w:r>
+              <w:rPr>
+                <w:rStyle w:val="FuzzyMatch"/>
+              </w:rPr>
+              <w:t xml:space="preserve"> </w:t>
+            </w:r>
+            <w:proofErr w:type="spellStart"/>
+            <w:r>
+              <w:rPr>
+                <w:rStyle w:val="FuzzyMatch"/>
+              </w:rPr>
+              <w:t>rau</w:t>
+            </w:r>
+            <w:proofErr w:type="spellEnd"/>
+            <w:r>
+              <w:rPr>
+                <w:rStyle w:val="FuzzyMatch"/>
+              </w:rPr>
+              <w:t xml:space="preserve"> Q</w:t>
+            </w:r>
+            <w:r>
+              <w:rPr>
+                <w:rStyle w:val="FuzzyMatch"/>
+              </w:rPr>
+              <w:t xml:space="preserve">R </w:t>
             </w:r>
             <w:r>
               <w:rPr>
@@ -2269,19 +2391,37 @@
               </w:rPr>
               <w:t>="4F4F51"&gt;</w:t>
             </w:r>
-            <w:proofErr w:type="spellStart"/>
-            <w:r>
-              <w:rPr>
-                <w:rStyle w:val="FuzzyMatch"/>
-              </w:rPr>
-              <w:t>Xaiv</w:t>
-            </w:r>
-            <w:proofErr w:type="spellEnd"/>
-            <w:r>
-              <w:rPr>
-                <w:rStyle w:val="FuzzyMatch"/>
-              </w:rPr>
-              <w:t xml:space="preserve"> QR code pom ntawm daim </w:t>
+            <w:r>
+              <w:rPr>
+                <w:rStyle w:val="FuzzyMatch"/>
+              </w:rPr>
+              <w:t xml:space="preserve">Siv </w:t>
+            </w:r>
+            <w:r>
+              <w:rPr>
+                <w:rStyle w:val="FuzzyMatch"/>
+              </w:rPr>
+              <w:t xml:space="preserve">QR code </w:t>
+            </w:r>
+            <w:proofErr w:type="spellStart"/>
+            <w:r>
+              <w:rPr>
+                <w:rStyle w:val="FuzzyMatch"/>
+              </w:rPr>
+              <w:t>uas</w:t>
+            </w:r>
+            <w:proofErr w:type="spellEnd"/>
+            <w:r>
+              <w:rPr>
+                <w:rStyle w:val="FuzzyMatch"/>
+              </w:rPr>
+              <w:t xml:space="preserve"> </w:t>
+            </w:r>
+            <w:r>
+              <w:rPr>
+                <w:rStyle w:val="FuzzyMatch"/>
+              </w:rPr>
+              <w:t xml:space="preserve">pom ntawm daim </w:t>
             </w:r>
             <w:proofErr w:type="spellStart"/>
             <w:r>
@@ -3119,11 +3259,33 @@
               </w:rPr>
               <w:t>="4F4F51" size="13"&gt;</w:t>
             </w:r>
-            <w:r>
-              <w:rPr>
-                <w:rStyle w:val="FuzzyMatch"/>
-              </w:rPr>
-              <w:t>Example:</w:t>
+            <w:proofErr w:type="spellStart"/>
+            <w:r>
+              <w:rPr>
+                <w:rStyle w:val="FuzzyMatch"/>
+              </w:rPr>
+              <w:t>Piv</w:t>
+            </w:r>
+            <w:proofErr w:type="spellEnd"/>
+            <w:r>
+              <w:rPr>
+                <w:rStyle w:val="FuzzyMatch"/>
+              </w:rPr>
+              <w:t xml:space="preserve"> </w:t>
+            </w:r>
+            <w:proofErr w:type="spellStart"/>
+            <w:r>
+              <w:rPr>
+                <w:rStyle w:val="FuzzyMatch"/>
+              </w:rPr>
+              <w:t>txwv</w:t>
+            </w:r>
+            <w:proofErr w:type="spellEnd"/>
+            <w:r>
+              <w:rPr>
+                <w:rStyle w:val="FuzzyMatch"/>
+              </w:rPr>
+              <w:t>:</w:t>
             </w:r>
             <w:r>
               <w:rPr>
@@ -3719,7 +3881,27 @@
               <w:rPr>
                 <w:rStyle w:val="FuzzyMatch"/>
               </w:rPr>
-              <w:t xml:space="preserve">Hnub </w:t>
+              <w:t xml:space="preserve">Hom </w:t>
+            </w:r>
+            <w:proofErr w:type="spellStart"/>
+            <w:r>
+              <w:rPr>
+                <w:rStyle w:val="FuzzyMatch"/>
+              </w:rPr>
+              <w:t>h</w:t>
+            </w:r>
+            <w:r>
+              <w:rPr>
+                <w:rStyle w:val="FuzzyMatch"/>
+              </w:rPr>
+              <w:t>nub</w:t>
+            </w:r>
+            <w:proofErr w:type="spellEnd"/>
+            <w:r>
+              <w:rPr>
+                <w:rStyle w:val="FuzzyMatch"/>
+              </w:rPr>
+              <w:t xml:space="preserve"> </w:t>
             </w:r>
             <w:proofErr w:type="spellStart"/>
             <w:r>
@@ -3755,14 +3937,6 @@
               </w:rPr>
               <w:t xml:space="preserve">MMDDYY </w:t>
             </w:r>
-            <w:proofErr w:type="spellStart"/>
-            <w:r>
-              <w:rPr>
-                <w:rStyle w:val="FuzzyMatch"/>
-              </w:rPr>
-              <w:t>hom</w:t>
-            </w:r>
-            <w:proofErr w:type="spellEnd"/>
             <w:r>
               <w:rPr>
                 <w:rStyle w:val="InternalTag"/>
@@ -3977,7 +4151,19 @@
               <w:rPr>
                 <w:rStyle w:val="FuzzyMatch"/>
               </w:rPr>
-              <w:t xml:space="preserve"> LOGIN (SHIP TO PATIENT)</w:t>
+              <w:t xml:space="preserve"> LOGIN (</w:t>
+            </w:r>
+            <w:r>
+              <w:rPr>
+                <w:rStyle w:val="FuzzyMatch"/>
+              </w:rPr>
+              <w:t>NKOJ MUS RAU TUS MOB</w:t>
+            </w:r>
+            <w:r>
+              <w:rPr>
+                <w:rStyle w:val="FuzzyMatch"/>
+              </w:rPr>
+              <w:t>)</w:t>
             </w:r>
             <w:r>
               <w:rPr>
@@ -4311,18 +4497,26 @@
                 <w:rStyle w:val="FuzzyMatch"/>
               </w:rPr>
             </w:pPr>
-            <w:r>
-              <w:rPr>
-                <w:rStyle w:val="FuzzyMatch"/>
-              </w:rPr>
-              <w:t xml:space="preserve">Kho </w:t>
-            </w:r>
-            <w:proofErr w:type="spellStart"/>
-            <w:r>
-              <w:rPr>
-                <w:rStyle w:val="FuzzyMatch"/>
-              </w:rPr>
-              <w:t>tshiab</w:t>
+            <w:proofErr w:type="spellStart"/>
+            <w:r>
+              <w:rPr>
+                <w:rStyle w:val="FuzzyMatch"/>
+              </w:rPr>
+              <w:t>Hloov</w:t>
+            </w:r>
+            <w:proofErr w:type="spellEnd"/>
+            <w:r>
+              <w:rPr>
+                <w:rStyle w:val="FuzzyMatch"/>
+              </w:rPr>
+              <w:t xml:space="preserve"> Kho </w:t>
+            </w:r>
+            <w:proofErr w:type="spellStart"/>
+            <w:r>
+              <w:rPr>
+                <w:rStyle w:val="FuzzyMatch"/>
+              </w:rPr>
+              <w:t>Zaum</w:t>
             </w:r>
             <w:proofErr w:type="spellEnd"/>
             <w:r>
@@ -4336,7 +4530,7 @@
               <w:rPr>
                 <w:rStyle w:val="FuzzyMatch"/>
               </w:rPr>
-              <w:t>kawg</w:t>
+              <w:t>Kawg</w:t>
             </w:r>
             <w:proofErr w:type="spellEnd"/>
             <w:r>

</xml_diff>